<commit_message>
QoS, git bash cmd
</commit_message>
<xml_diff>
--- a/IT.docx
+++ b/IT.docx
@@ -1,6 +1,6 @@
 
 <file path=word/document.xml><?xml version="1.0" encoding="utf-8"?>
-<w:document xmlns:wpc="http://schemas.microsoft.com/office/word/2010/wordprocessingCanvas" xmlns:cx="http://schemas.microsoft.com/office/drawing/2014/chartex" xmlns:mc="http://schemas.openxmlformats.org/markup-compatibility/2006" xmlns:o="urn:schemas-microsoft-com:office:office" xmlns:r="http://schemas.openxmlformats.org/officeDocument/2006/relationships" xmlns:m="http://schemas.openxmlformats.org/officeDocument/2006/math" xmlns:v="urn:schemas-microsoft-com:vml" xmlns:wp14="http://schemas.microsoft.com/office/word/2010/wordprocessingDrawing" xmlns:wp="http://schemas.openxmlformats.org/drawingml/2006/wordprocessingDrawing" xmlns:w10="urn:schemas-microsoft-com:office:word" xmlns:w="http://schemas.openxmlformats.org/wordprocessingml/2006/main" xmlns:w14="http://schemas.microsoft.com/office/word/2010/wordml" xmlns:w15="http://schemas.microsoft.com/office/word/2012/wordml" xmlns:w16se="http://schemas.microsoft.com/office/word/2015/wordml/symex" xmlns:wpg="http://schemas.microsoft.com/office/word/2010/wordprocessingGroup" xmlns:wpi="http://schemas.microsoft.com/office/word/2010/wordprocessingInk" xmlns:wne="http://schemas.microsoft.com/office/word/2006/wordml" xmlns:wps="http://schemas.microsoft.com/office/word/2010/wordprocessingShape" mc:Ignorable="w14 w15 w16se wp14">
+<w:document xmlns:wpc="http://schemas.microsoft.com/office/word/2010/wordprocessingCanvas" xmlns:mc="http://schemas.openxmlformats.org/markup-compatibility/2006" xmlns:o="urn:schemas-microsoft-com:office:office" xmlns:r="http://schemas.openxmlformats.org/officeDocument/2006/relationships" xmlns:m="http://schemas.openxmlformats.org/officeDocument/2006/math" xmlns:v="urn:schemas-microsoft-com:vml" xmlns:wp14="http://schemas.microsoft.com/office/word/2010/wordprocessingDrawing" xmlns:wp="http://schemas.openxmlformats.org/drawingml/2006/wordprocessingDrawing" xmlns:w10="urn:schemas-microsoft-com:office:word" xmlns:w="http://schemas.openxmlformats.org/wordprocessingml/2006/main" xmlns:w14="http://schemas.microsoft.com/office/word/2010/wordml" xmlns:w15="http://schemas.microsoft.com/office/word/2012/wordml" xmlns:wpg="http://schemas.microsoft.com/office/word/2010/wordprocessingGroup" xmlns:wpi="http://schemas.microsoft.com/office/word/2010/wordprocessingInk" xmlns:wne="http://schemas.microsoft.com/office/word/2006/wordml" xmlns:wps="http://schemas.microsoft.com/office/word/2010/wordprocessingShape" mc:Ignorable="w14 w15 wp14">
   <w:body>
     <w:p>
       <w:pPr>
@@ -99,31 +99,53 @@
     <w:p>
       <w:pPr>
         <w:pStyle w:val="a5"/>
-        <w:numPr>
-          <w:ilvl w:val="0"/>
-          <w:numId w:val="1"/>
-        </w:numPr>
         <w:ind w:leftChars="0"/>
         <w:rPr>
-          <w:sz w:val="32"/>
-        </w:rPr>
-      </w:pPr>
-      <w:r>
-        <w:rPr>
-          <w:sz w:val="32"/>
-        </w:rPr>
-        <w:t>PaaS (</w:t>
-      </w:r>
-      <w:r>
-        <w:rPr>
-          <w:rFonts w:hint="eastAsia"/>
-          <w:sz w:val="32"/>
-        </w:rPr>
-        <w:t>平台及服務</w:t>
-      </w:r>
-      <w:r>
-        <w:rPr>
-          <w:sz w:val="32"/>
+          <w:rFonts w:ascii="標楷體" w:eastAsia="標楷體" w:hAnsi="標楷體" w:hint="eastAsia"/>
+          <w:sz w:val="28"/>
+        </w:rPr>
+      </w:pPr>
+      <w:r>
+        <w:rPr>
+          <w:rFonts w:ascii="標楷體" w:eastAsia="標楷體" w:hAnsi="標楷體" w:hint="eastAsia"/>
+          <w:sz w:val="28"/>
+        </w:rPr>
+        <w:t>安裝在</w:t>
+      </w:r>
+      <w:r>
+        <w:rPr>
+          <w:rFonts w:ascii="標楷體" w:eastAsia="標楷體" w:hAnsi="標楷體" w:hint="eastAsia"/>
+          <w:sz w:val="28"/>
+        </w:rPr>
+        <w:t>雲端伺服器的軟體，客戶透過連網連到伺服器並使用伺服器裡的軟體。(</w:t>
+      </w:r>
+      <w:proofErr w:type="gramStart"/>
+      <w:r>
+        <w:rPr>
+          <w:rFonts w:ascii="標楷體" w:eastAsia="標楷體" w:hAnsi="標楷體"/>
+          <w:sz w:val="28"/>
+        </w:rPr>
+        <w:t>ex</w:t>
+      </w:r>
+      <w:proofErr w:type="gramEnd"/>
+      <w:r>
+        <w:rPr>
+          <w:rFonts w:ascii="標楷體" w:eastAsia="標楷體" w:hAnsi="標楷體"/>
+          <w:sz w:val="28"/>
+        </w:rPr>
+        <w:t>: Gmail, google map</w:t>
+      </w:r>
+      <w:r>
+        <w:rPr>
+          <w:rFonts w:ascii="標楷體" w:eastAsia="標楷體" w:hAnsi="標楷體"/>
+          <w:sz w:val="28"/>
+        </w:rPr>
+        <w:t>, fb</w:t>
+      </w:r>
+      <w:r>
+        <w:rPr>
+          <w:rFonts w:ascii="標楷體" w:eastAsia="標楷體" w:hAnsi="標楷體"/>
+          <w:sz w:val="28"/>
         </w:rPr>
         <w:t>)</w:t>
       </w:r>
@@ -144,20 +166,52 @@
         <w:rPr>
           <w:sz w:val="32"/>
         </w:rPr>
-        <w:t>IaaS (</w:t>
+        <w:t>PaaS (</w:t>
       </w:r>
       <w:r>
         <w:rPr>
           <w:rFonts w:hint="eastAsia"/>
           <w:sz w:val="32"/>
         </w:rPr>
-        <w:t>基礎架構</w:t>
+        <w:t>平台及服務</w:t>
+      </w:r>
+      <w:r>
+        <w:rPr>
+          <w:sz w:val="32"/>
+        </w:rPr>
+        <w:t>)</w:t>
+      </w:r>
+    </w:p>
+    <w:p>
+      <w:pPr>
+        <w:pStyle w:val="a5"/>
+        <w:numPr>
+          <w:ilvl w:val="0"/>
+          <w:numId w:val="1"/>
+        </w:numPr>
+        <w:ind w:leftChars="0"/>
+        <w:rPr>
+          <w:sz w:val="32"/>
+        </w:rPr>
+      </w:pPr>
+      <w:r>
+        <w:rPr>
+          <w:sz w:val="32"/>
+        </w:rPr>
+        <w:t>IaaS (</w:t>
       </w:r>
       <w:r>
         <w:rPr>
           <w:rFonts w:hint="eastAsia"/>
           <w:sz w:val="32"/>
         </w:rPr>
+        <w:t>基礎架構</w:t>
+      </w:r>
+      <w:r>
+        <w:rPr>
+          <w:rFonts w:hint="eastAsia"/>
+          <w:sz w:val="32"/>
+        </w:rPr>
         <w:t>及服務</w:t>
       </w:r>
       <w:r>
@@ -172,12 +226,1428 @@
         <w:pStyle w:val="a5"/>
         <w:ind w:leftChars="0"/>
         <w:rPr>
+          <w:rFonts w:ascii="標楷體" w:eastAsia="標楷體" w:hAnsi="標楷體"/>
+          <w:sz w:val="28"/>
+        </w:rPr>
+      </w:pPr>
+      <w:r>
+        <w:rPr>
+          <w:rFonts w:ascii="標楷體" w:eastAsia="標楷體" w:hAnsi="標楷體"/>
+          <w:sz w:val="28"/>
+        </w:rPr>
+        <w:t>Ex: 雲端硬碟</w:t>
+      </w:r>
+    </w:p>
+    <w:p>
+      <w:pPr>
+        <w:pStyle w:val="a5"/>
+        <w:ind w:leftChars="0"/>
+        <w:rPr>
+          <w:rFonts w:ascii="標楷體" w:eastAsia="標楷體" w:hAnsi="標楷體"/>
+          <w:sz w:val="28"/>
+        </w:rPr>
+      </w:pPr>
+      <w:r>
+        <w:rPr>
+          <w:noProof/>
+        </w:rPr>
+        <w:drawing>
+          <wp:inline distT="0" distB="0" distL="0" distR="0">
+            <wp:extent cx="5274310" cy="2828788"/>
+            <wp:effectExtent l="0" t="0" r="0" b="0"/>
+            <wp:docPr id="1" name="圖片 1" descr="已經進入SaaS / PaaS / IaaS 時代已久，還在用舊時代想法規劃網站嗎？"/>
+            <wp:cNvGraphicFramePr>
+              <a:graphicFrameLocks xmlns:a="http://schemas.openxmlformats.org/drawingml/2006/main" noChangeAspect="1"/>
+            </wp:cNvGraphicFramePr>
+            <a:graphic xmlns:a="http://schemas.openxmlformats.org/drawingml/2006/main">
+              <a:graphicData uri="http://schemas.openxmlformats.org/drawingml/2006/picture">
+                <pic:pic xmlns:pic="http://schemas.openxmlformats.org/drawingml/2006/picture">
+                  <pic:nvPicPr>
+                    <pic:cNvPr id="0" name="Picture 1" descr="已經進入SaaS / PaaS / IaaS 時代已久，還在用舊時代想法規劃網站嗎？"/>
+                    <pic:cNvPicPr>
+                      <a:picLocks noChangeAspect="1" noChangeArrowheads="1"/>
+                    </pic:cNvPicPr>
+                  </pic:nvPicPr>
+                  <pic:blipFill>
+                    <a:blip r:embed="rId5">
+                      <a:extLst>
+                        <a:ext uri="{28A0092B-C50C-407E-A947-70E740481C1C}">
+                          <a14:useLocalDpi xmlns:a14="http://schemas.microsoft.com/office/drawing/2010/main" val="0"/>
+                        </a:ext>
+                      </a:extLst>
+                    </a:blip>
+                    <a:srcRect/>
+                    <a:stretch>
+                      <a:fillRect/>
+                    </a:stretch>
+                  </pic:blipFill>
+                  <pic:spPr bwMode="auto">
+                    <a:xfrm>
+                      <a:off x="0" y="0"/>
+                      <a:ext cx="5274310" cy="2828788"/>
+                    </a:xfrm>
+                    <a:prstGeom prst="rect">
+                      <a:avLst/>
+                    </a:prstGeom>
+                    <a:noFill/>
+                    <a:ln>
+                      <a:noFill/>
+                    </a:ln>
+                  </pic:spPr>
+                </pic:pic>
+              </a:graphicData>
+            </a:graphic>
+          </wp:inline>
+        </w:drawing>
+      </w:r>
+    </w:p>
+    <w:p>
+      <w:pPr>
+        <w:rPr>
+          <w:rFonts w:hint="eastAsia"/>
+        </w:rPr>
+      </w:pPr>
+      <w:r>
+        <w:br w:type="page"/>
+      </w:r>
+    </w:p>
+    <w:p>
+      <w:pPr>
+        <w:pStyle w:val="a3"/>
+        <w:rPr>
+          <w:sz w:val="36"/>
+        </w:rPr>
+      </w:pPr>
+      <w:r>
+        <w:rPr>
+          <w:rFonts w:hint="eastAsia"/>
+          <w:sz w:val="36"/>
+        </w:rPr>
+        <w:lastRenderedPageBreak/>
+        <w:t>雲</w:t>
+      </w:r>
+    </w:p>
+    <w:p>
+      <w:pPr>
+        <w:pStyle w:val="a5"/>
+        <w:numPr>
+          <w:ilvl w:val="0"/>
+          <w:numId w:val="2"/>
+        </w:numPr>
+        <w:ind w:leftChars="0"/>
+      </w:pPr>
+      <w:r>
+        <w:rPr>
           <w:rFonts w:hint="eastAsia"/>
           <w:sz w:val="32"/>
         </w:rPr>
-      </w:pPr>
+        <w:t>公有雲</w:t>
+      </w:r>
+    </w:p>
+    <w:p>
+      <w:pPr>
+        <w:pStyle w:val="a5"/>
+        <w:ind w:leftChars="0"/>
+        <w:rPr>
+          <w:rFonts w:ascii="標楷體" w:eastAsia="標楷體" w:hAnsi="標楷體" w:hint="eastAsia"/>
+          <w:sz w:val="22"/>
+        </w:rPr>
+      </w:pPr>
+      <w:r>
+        <w:rPr>
+          <w:rFonts w:ascii="標楷體" w:eastAsia="標楷體" w:hAnsi="標楷體"/>
+          <w:sz w:val="28"/>
+        </w:rPr>
+        <w:t>伺服器</w:t>
+      </w:r>
+      <w:r>
+        <w:rPr>
+          <w:rFonts w:ascii="標楷體" w:eastAsia="標楷體" w:hAnsi="標楷體"/>
+          <w:sz w:val="28"/>
+        </w:rPr>
+        <w:t>架設給很多人使用。</w:t>
+      </w:r>
+    </w:p>
+    <w:p>
+      <w:pPr>
+        <w:pStyle w:val="a5"/>
+        <w:numPr>
+          <w:ilvl w:val="0"/>
+          <w:numId w:val="2"/>
+        </w:numPr>
+        <w:ind w:leftChars="0"/>
+      </w:pPr>
+      <w:r>
+        <w:rPr>
+          <w:sz w:val="32"/>
+        </w:rPr>
+        <w:t>私有雲</w:t>
+      </w:r>
+    </w:p>
+    <w:p>
+      <w:pPr>
+        <w:pStyle w:val="a5"/>
+        <w:ind w:leftChars="0"/>
+        <w:rPr>
+          <w:rFonts w:ascii="標楷體" w:eastAsia="標楷體" w:hAnsi="標楷體" w:hint="eastAsia"/>
+          <w:sz w:val="22"/>
+        </w:rPr>
+      </w:pPr>
+      <w:r>
+        <w:rPr>
+          <w:rFonts w:ascii="標楷體" w:eastAsia="標楷體" w:hAnsi="標楷體"/>
+          <w:sz w:val="28"/>
+        </w:rPr>
+        <w:t>伺服器</w:t>
+      </w:r>
+      <w:r>
+        <w:rPr>
+          <w:rFonts w:ascii="標楷體" w:eastAsia="標楷體" w:hAnsi="標楷體"/>
+          <w:sz w:val="28"/>
+        </w:rPr>
+        <w:t>只</w:t>
+      </w:r>
+      <w:r>
+        <w:rPr>
+          <w:rFonts w:ascii="標楷體" w:eastAsia="標楷體" w:hAnsi="標楷體"/>
+          <w:sz w:val="28"/>
+        </w:rPr>
+        <w:t>架設給</w:t>
+      </w:r>
+      <w:r>
+        <w:rPr>
+          <w:rFonts w:ascii="標楷體" w:eastAsia="標楷體" w:hAnsi="標楷體"/>
+          <w:sz w:val="28"/>
+        </w:rPr>
+        <w:t>自己</w:t>
+      </w:r>
+      <w:r>
+        <w:rPr>
+          <w:rFonts w:ascii="標楷體" w:eastAsia="標楷體" w:hAnsi="標楷體"/>
+          <w:sz w:val="28"/>
+        </w:rPr>
+        <w:t>使用</w:t>
+      </w:r>
+      <w:r>
+        <w:rPr>
+          <w:rFonts w:ascii="標楷體" w:eastAsia="標楷體" w:hAnsi="標楷體"/>
+          <w:sz w:val="28"/>
+        </w:rPr>
+        <w:t>。</w:t>
+      </w:r>
+    </w:p>
+    <w:p>
+      <w:pPr>
+        <w:pStyle w:val="a5"/>
+        <w:numPr>
+          <w:ilvl w:val="0"/>
+          <w:numId w:val="2"/>
+        </w:numPr>
+        <w:ind w:leftChars="0"/>
+      </w:pPr>
+      <w:r>
+        <w:rPr>
+          <w:sz w:val="32"/>
+        </w:rPr>
+        <w:t>混合雲</w:t>
+      </w:r>
+    </w:p>
+    <w:p>
+      <w:pPr>
+        <w:pStyle w:val="a5"/>
+        <w:ind w:leftChars="0"/>
+        <w:rPr>
+          <w:rFonts w:ascii="標楷體" w:eastAsia="標楷體" w:hAnsi="標楷體"/>
+          <w:sz w:val="28"/>
+        </w:rPr>
+      </w:pPr>
+      <w:r>
+        <w:rPr>
+          <w:rFonts w:ascii="標楷體" w:eastAsia="標楷體" w:hAnsi="標楷體" w:hint="eastAsia"/>
+          <w:sz w:val="28"/>
+        </w:rPr>
+        <w:t>公有雲+私有雲</w:t>
+      </w:r>
+    </w:p>
+    <w:p>
+      <w:pPr>
+        <w:rPr>
+          <w:rFonts w:hint="eastAsia"/>
+        </w:rPr>
+      </w:pPr>
+      <w:r>
+        <w:br w:type="page"/>
+      </w:r>
+    </w:p>
+    <w:p>
+      <w:pPr>
+        <w:pStyle w:val="a3"/>
+        <w:rPr>
+          <w:rFonts w:hint="eastAsia"/>
+          <w:sz w:val="36"/>
+        </w:rPr>
+      </w:pPr>
+      <w:proofErr w:type="spellStart"/>
+      <w:proofErr w:type="gramStart"/>
+      <w:r>
+        <w:rPr>
+          <w:rFonts w:hint="eastAsia"/>
+          <w:sz w:val="36"/>
+        </w:rPr>
+        <w:lastRenderedPageBreak/>
+        <w:t>Q</w:t>
+      </w:r>
+      <w:r>
+        <w:rPr>
+          <w:sz w:val="36"/>
+        </w:rPr>
+        <w:t>oS</w:t>
+      </w:r>
+      <w:proofErr w:type="spellEnd"/>
+      <w:r>
+        <w:rPr>
+          <w:sz w:val="36"/>
+        </w:rPr>
+        <w:t>(</w:t>
+      </w:r>
+      <w:proofErr w:type="gramEnd"/>
+      <w:r>
+        <w:rPr>
+          <w:sz w:val="36"/>
+        </w:rPr>
+        <w:t>Quality of Service)</w:t>
+      </w:r>
+    </w:p>
+    <w:p>
+      <w:pPr>
+        <w:pStyle w:val="a5"/>
+        <w:numPr>
+          <w:ilvl w:val="0"/>
+          <w:numId w:val="3"/>
+        </w:numPr>
+        <w:ind w:leftChars="0"/>
+        <w:rPr>
+          <w:sz w:val="32"/>
+        </w:rPr>
+      </w:pPr>
+      <w:r>
+        <w:rPr>
+          <w:rFonts w:hint="eastAsia"/>
+          <w:sz w:val="32"/>
+        </w:rPr>
+        <w:t>用途</w:t>
+      </w:r>
+    </w:p>
+    <w:p>
+      <w:pPr>
+        <w:pStyle w:val="a5"/>
+        <w:ind w:leftChars="0"/>
+        <w:rPr>
+          <w:rFonts w:ascii="標楷體" w:eastAsia="標楷體" w:hAnsi="標楷體"/>
+          <w:sz w:val="28"/>
+        </w:rPr>
+      </w:pPr>
+      <w:r>
+        <w:rPr>
+          <w:rFonts w:ascii="標楷體" w:eastAsia="標楷體" w:hAnsi="標楷體"/>
+          <w:sz w:val="28"/>
+        </w:rPr>
+        <w:t>主要用來做資源的分配</w:t>
+      </w:r>
+      <w:r>
+        <w:rPr>
+          <w:rFonts w:ascii="標楷體" w:eastAsia="標楷體" w:hAnsi="標楷體"/>
+          <w:sz w:val="28"/>
+        </w:rPr>
+        <w:t>，流量的分配，router的</w:t>
+      </w:r>
+      <w:proofErr w:type="spellStart"/>
+      <w:r>
+        <w:rPr>
+          <w:rFonts w:ascii="標楷體" w:eastAsia="標楷體" w:hAnsi="標楷體" w:hint="eastAsia"/>
+          <w:sz w:val="28"/>
+        </w:rPr>
+        <w:t>c</w:t>
+      </w:r>
+      <w:r>
+        <w:rPr>
+          <w:rFonts w:ascii="標楷體" w:eastAsia="標楷體" w:hAnsi="標楷體"/>
+          <w:sz w:val="28"/>
+        </w:rPr>
+        <w:t>pu</w:t>
+      </w:r>
+      <w:proofErr w:type="spellEnd"/>
+      <w:r>
+        <w:rPr>
+          <w:rFonts w:ascii="標楷體" w:eastAsia="標楷體" w:hAnsi="標楷體"/>
+          <w:sz w:val="28"/>
+        </w:rPr>
+        <w:t>的處理，避免網路擁塞以及封包遺失等問題。依據每</w:t>
+      </w:r>
+      <w:proofErr w:type="gramStart"/>
+      <w:r>
+        <w:rPr>
+          <w:rFonts w:ascii="標楷體" w:eastAsia="標楷體" w:hAnsi="標楷體"/>
+          <w:sz w:val="28"/>
+        </w:rPr>
+        <w:t>個</w:t>
+      </w:r>
+      <w:proofErr w:type="gramEnd"/>
+      <w:r>
+        <w:rPr>
+          <w:rFonts w:ascii="標楷體" w:eastAsia="標楷體" w:hAnsi="標楷體"/>
+          <w:sz w:val="28"/>
+        </w:rPr>
+        <w:t>應用程式的需求來分配頻寬或優先權。</w:t>
+      </w:r>
+    </w:p>
+    <w:p>
+      <w:pPr>
+        <w:pStyle w:val="a5"/>
+        <w:numPr>
+          <w:ilvl w:val="0"/>
+          <w:numId w:val="3"/>
+        </w:numPr>
+        <w:ind w:leftChars="0"/>
+        <w:rPr>
+          <w:rFonts w:ascii="新細明體" w:eastAsia="新細明體" w:hAnsi="新細明體"/>
+          <w:sz w:val="32"/>
+        </w:rPr>
+      </w:pPr>
+      <w:r>
+        <w:rPr>
+          <w:rFonts w:ascii="新細明體" w:eastAsia="新細明體" w:hAnsi="新細明體" w:hint="eastAsia"/>
+          <w:sz w:val="32"/>
+        </w:rPr>
+        <w:t>頻寬優先權分級</w:t>
+      </w:r>
+    </w:p>
+    <w:p>
+      <w:pPr>
+        <w:pStyle w:val="a5"/>
+        <w:ind w:leftChars="0"/>
+        <w:rPr>
+          <w:rFonts w:ascii="標楷體" w:eastAsia="標楷體" w:hAnsi="標楷體" w:cs="Calibri"/>
+          <w:sz w:val="28"/>
+        </w:rPr>
+      </w:pPr>
+      <w:r>
+        <w:rPr>
+          <w:rFonts w:ascii="標楷體" w:eastAsia="標楷體" w:hAnsi="標楷體" w:cs="Calibri"/>
+          <w:sz w:val="28"/>
+        </w:rPr>
+        <w:t>根據</w:t>
+      </w:r>
+      <w:r>
+        <w:rPr>
+          <w:rFonts w:ascii="標楷體" w:eastAsia="標楷體" w:hAnsi="標楷體" w:cs="Calibri" w:hint="eastAsia"/>
+          <w:sz w:val="28"/>
+        </w:rPr>
+        <w:t>B</w:t>
+      </w:r>
+      <w:r>
+        <w:rPr>
+          <w:rFonts w:ascii="標楷體" w:eastAsia="標楷體" w:hAnsi="標楷體" w:cs="Calibri"/>
+          <w:sz w:val="28"/>
+        </w:rPr>
+        <w:t>andwidth、</w:t>
+      </w:r>
+      <w:r>
+        <w:rPr>
+          <w:rFonts w:ascii="標楷體" w:eastAsia="標楷體" w:hAnsi="標楷體" w:cs="Calibri" w:hint="eastAsia"/>
+          <w:sz w:val="28"/>
+        </w:rPr>
+        <w:t>D</w:t>
+      </w:r>
+      <w:r>
+        <w:rPr>
+          <w:rFonts w:ascii="標楷體" w:eastAsia="標楷體" w:hAnsi="標楷體" w:cs="Calibri"/>
+          <w:sz w:val="28"/>
+        </w:rPr>
+        <w:t>elay、</w:t>
+      </w:r>
+      <w:r>
+        <w:rPr>
+          <w:rFonts w:ascii="標楷體" w:eastAsia="標楷體" w:hAnsi="標楷體" w:cs="Calibri" w:hint="eastAsia"/>
+          <w:sz w:val="28"/>
+        </w:rPr>
+        <w:t>J</w:t>
+      </w:r>
+      <w:r>
+        <w:rPr>
+          <w:rFonts w:ascii="標楷體" w:eastAsia="標楷體" w:hAnsi="標楷體" w:cs="Calibri"/>
+          <w:sz w:val="28"/>
+        </w:rPr>
+        <w:t>itter、</w:t>
+      </w:r>
+      <w:r>
+        <w:rPr>
+          <w:rFonts w:ascii="標楷體" w:eastAsia="標楷體" w:hAnsi="標楷體" w:cs="Calibri" w:hint="eastAsia"/>
+          <w:sz w:val="28"/>
+        </w:rPr>
+        <w:t>L</w:t>
+      </w:r>
+      <w:r>
+        <w:rPr>
+          <w:rFonts w:ascii="標楷體" w:eastAsia="標楷體" w:hAnsi="標楷體" w:cs="Calibri"/>
+          <w:sz w:val="28"/>
+        </w:rPr>
+        <w:t>oss四種參數定義資料流量標準。</w:t>
+      </w:r>
+    </w:p>
+    <w:p>
+      <w:pPr>
+        <w:pStyle w:val="a5"/>
+        <w:ind w:leftChars="0"/>
+        <w:rPr>
+          <w:rFonts w:ascii="標楷體" w:eastAsia="標楷體" w:hAnsi="標楷體" w:cs="Calibri"/>
+          <w:sz w:val="28"/>
+        </w:rPr>
+      </w:pPr>
+      <w:r>
+        <w:rPr>
+          <w:rFonts w:ascii="標楷體" w:eastAsia="標楷體" w:hAnsi="標楷體" w:cs="Calibri" w:hint="eastAsia"/>
+          <w:sz w:val="28"/>
+        </w:rPr>
+        <w:t>B</w:t>
+      </w:r>
+      <w:r>
+        <w:rPr>
+          <w:rFonts w:ascii="標楷體" w:eastAsia="標楷體" w:hAnsi="標楷體" w:cs="Calibri"/>
+          <w:sz w:val="28"/>
+        </w:rPr>
+        <w:t>andwidth：頻寬。</w:t>
+      </w:r>
+    </w:p>
+    <w:p>
+      <w:pPr>
+        <w:pStyle w:val="a5"/>
+        <w:ind w:leftChars="0"/>
+        <w:rPr>
+          <w:rFonts w:ascii="標楷體" w:eastAsia="標楷體" w:hAnsi="標楷體" w:cs="Calibri"/>
+          <w:sz w:val="28"/>
+        </w:rPr>
+      </w:pPr>
+      <w:r>
+        <w:rPr>
+          <w:rFonts w:ascii="標楷體" w:eastAsia="標楷體" w:hAnsi="標楷體" w:cs="Calibri" w:hint="eastAsia"/>
+          <w:sz w:val="28"/>
+        </w:rPr>
+        <w:t>D</w:t>
+      </w:r>
+      <w:r>
+        <w:rPr>
+          <w:rFonts w:ascii="標楷體" w:eastAsia="標楷體" w:hAnsi="標楷體" w:cs="Calibri"/>
+          <w:sz w:val="28"/>
+        </w:rPr>
+        <w:t>elay：封包來回的時間。</w:t>
+      </w:r>
+    </w:p>
+    <w:p>
+      <w:pPr>
+        <w:pStyle w:val="a5"/>
+        <w:ind w:leftChars="0"/>
+        <w:rPr>
+          <w:rFonts w:ascii="標楷體" w:eastAsia="標楷體" w:hAnsi="標楷體" w:cs="Calibri"/>
+          <w:sz w:val="28"/>
+        </w:rPr>
+      </w:pPr>
+      <w:r>
+        <w:rPr>
+          <w:rFonts w:ascii="標楷體" w:eastAsia="標楷體" w:hAnsi="標楷體" w:cs="Calibri" w:hint="eastAsia"/>
+          <w:sz w:val="28"/>
+        </w:rPr>
+        <w:t>J</w:t>
+      </w:r>
+      <w:r>
+        <w:rPr>
+          <w:rFonts w:ascii="標楷體" w:eastAsia="標楷體" w:hAnsi="標楷體" w:cs="Calibri"/>
+          <w:sz w:val="28"/>
+        </w:rPr>
+        <w:t>itter</w:t>
+      </w:r>
+      <w:r>
+        <w:rPr>
+          <w:rFonts w:ascii="標楷體" w:eastAsia="標楷體" w:hAnsi="標楷體" w:cs="Calibri"/>
+          <w:sz w:val="28"/>
+        </w:rPr>
+        <w:t>(抖動、</w:t>
+      </w:r>
+      <w:r>
+        <w:rPr>
+          <w:rFonts w:ascii="標楷體" w:eastAsia="標楷體" w:hAnsi="標楷體" w:cs="Calibri" w:hint="eastAsia"/>
+          <w:sz w:val="28"/>
+        </w:rPr>
+        <w:t>斷斷續續</w:t>
+      </w:r>
+      <w:r>
+        <w:rPr>
+          <w:rFonts w:ascii="標楷體" w:eastAsia="標楷體" w:hAnsi="標楷體" w:cs="Calibri"/>
+          <w:sz w:val="28"/>
+        </w:rPr>
+        <w:t>)</w:t>
+      </w:r>
+      <w:r>
+        <w:rPr>
+          <w:rFonts w:ascii="標楷體" w:eastAsia="標楷體" w:hAnsi="標楷體" w:cs="Calibri"/>
+          <w:sz w:val="28"/>
+        </w:rPr>
+        <w:t>：封包傳輸</w:t>
+      </w:r>
+      <w:r>
+        <w:rPr>
+          <w:rFonts w:ascii="標楷體" w:eastAsia="標楷體" w:hAnsi="標楷體" w:cs="Calibri"/>
+          <w:sz w:val="28"/>
+        </w:rPr>
+        <w:t>時間</w:t>
+      </w:r>
+      <w:r>
+        <w:rPr>
+          <w:rFonts w:ascii="標楷體" w:eastAsia="標楷體" w:hAnsi="標楷體" w:cs="Calibri"/>
+          <w:sz w:val="28"/>
+        </w:rPr>
+        <w:t>的</w:t>
+      </w:r>
+      <w:r>
+        <w:rPr>
+          <w:rFonts w:ascii="標楷體" w:eastAsia="標楷體" w:hAnsi="標楷體" w:cs="Calibri"/>
+          <w:sz w:val="28"/>
+        </w:rPr>
+        <w:t>間距</w:t>
+      </w:r>
+      <w:r>
+        <w:rPr>
+          <w:rFonts w:ascii="標楷體" w:eastAsia="標楷體" w:hAnsi="標楷體" w:cs="Calibri" w:hint="eastAsia"/>
+          <w:sz w:val="28"/>
+        </w:rPr>
+        <w:t>(間距要平均</w:t>
+      </w:r>
+      <w:r>
+        <w:rPr>
+          <w:rFonts w:ascii="標楷體" w:eastAsia="標楷體" w:hAnsi="標楷體" w:cs="Calibri"/>
+          <w:sz w:val="28"/>
+        </w:rPr>
+        <w:t>)。</w:t>
+      </w:r>
+    </w:p>
+    <w:p>
+      <w:pPr>
+        <w:pStyle w:val="a5"/>
+        <w:ind w:leftChars="0"/>
+        <w:rPr>
+          <w:rFonts w:ascii="標楷體" w:eastAsia="標楷體" w:hAnsi="標楷體" w:cs="Calibri"/>
+          <w:sz w:val="28"/>
+        </w:rPr>
+      </w:pPr>
+      <w:r>
+        <w:rPr>
+          <w:rFonts w:ascii="標楷體" w:eastAsia="標楷體" w:hAnsi="標楷體" w:cs="Calibri"/>
+          <w:sz w:val="28"/>
+        </w:rPr>
+        <w:t>Loss：</w:t>
+      </w:r>
+      <w:r>
+        <w:rPr>
+          <w:rFonts w:ascii="標楷體" w:eastAsia="標楷體" w:hAnsi="標楷體" w:cs="Calibri" w:hint="eastAsia"/>
+          <w:sz w:val="28"/>
+        </w:rPr>
+        <w:t>封包遺失。</w:t>
+      </w:r>
+    </w:p>
+    <w:p>
+      <w:pPr>
+        <w:pStyle w:val="a5"/>
+        <w:numPr>
+          <w:ilvl w:val="0"/>
+          <w:numId w:val="3"/>
+        </w:numPr>
+        <w:ind w:leftChars="0"/>
+        <w:rPr>
+          <w:rFonts w:ascii="新細明體" w:eastAsia="新細明體" w:hAnsi="新細明體" w:cs="Calibri"/>
+          <w:sz w:val="32"/>
+        </w:rPr>
+      </w:pPr>
+      <w:r>
+        <w:rPr>
+          <w:rFonts w:ascii="新細明體" w:eastAsia="新細明體" w:hAnsi="新細明體" w:cs="Calibri" w:hint="eastAsia"/>
+          <w:sz w:val="32"/>
+        </w:rPr>
+        <w:t>模式</w:t>
+      </w:r>
       <w:bookmarkStart w:id="0" w:name="_GoBack"/>
       <w:bookmarkEnd w:id="0"/>
+    </w:p>
+    <w:p>
+      <w:pPr>
+        <w:pStyle w:val="a5"/>
+        <w:numPr>
+          <w:ilvl w:val="0"/>
+          <w:numId w:val="5"/>
+        </w:numPr>
+        <w:ind w:leftChars="0"/>
+        <w:rPr>
+          <w:rFonts w:ascii="標楷體" w:eastAsia="標楷體" w:hAnsi="標楷體" w:cs="Calibri"/>
+          <w:sz w:val="28"/>
+        </w:rPr>
+      </w:pPr>
+      <w:r>
+        <w:rPr>
+          <w:rFonts w:ascii="標楷體" w:eastAsia="標楷體" w:hAnsi="標楷體" w:cs="Calibri" w:hint="eastAsia"/>
+          <w:sz w:val="28"/>
+        </w:rPr>
+        <w:t>B</w:t>
+      </w:r>
+      <w:r>
+        <w:rPr>
+          <w:rFonts w:ascii="標楷體" w:eastAsia="標楷體" w:hAnsi="標楷體" w:cs="Calibri"/>
+          <w:sz w:val="28"/>
+        </w:rPr>
+        <w:t>est-effort</w:t>
+      </w:r>
+      <w:r>
+        <w:rPr>
+          <w:rFonts w:ascii="標楷體" w:eastAsia="標楷體" w:hAnsi="標楷體" w:cs="Calibri"/>
+          <w:sz w:val="28"/>
+        </w:rPr>
+        <w:t>：</w:t>
+      </w:r>
+      <w:r>
+        <w:rPr>
+          <w:rFonts w:ascii="標楷體" w:eastAsia="標楷體" w:hAnsi="標楷體" w:cs="Calibri"/>
+          <w:sz w:val="28"/>
+        </w:rPr>
+        <w:t>資料盡量送，沒有針對bandwidth、</w:t>
+      </w:r>
+      <w:r>
+        <w:rPr>
+          <w:rFonts w:ascii="標楷體" w:eastAsia="標楷體" w:hAnsi="標楷體" w:cs="Calibri" w:hint="eastAsia"/>
+          <w:sz w:val="28"/>
+        </w:rPr>
+        <w:t>d</w:t>
+      </w:r>
+      <w:r>
+        <w:rPr>
+          <w:rFonts w:ascii="標楷體" w:eastAsia="標楷體" w:hAnsi="標楷體" w:cs="Calibri"/>
+          <w:sz w:val="28"/>
+        </w:rPr>
+        <w:t>elay、</w:t>
+      </w:r>
+      <w:r>
+        <w:rPr>
+          <w:rFonts w:ascii="標楷體" w:eastAsia="標楷體" w:hAnsi="標楷體" w:cs="Calibri" w:hint="eastAsia"/>
+          <w:sz w:val="28"/>
+        </w:rPr>
+        <w:t>j</w:t>
+      </w:r>
+      <w:r>
+        <w:rPr>
+          <w:rFonts w:ascii="標楷體" w:eastAsia="標楷體" w:hAnsi="標楷體" w:cs="Calibri"/>
+          <w:sz w:val="28"/>
+        </w:rPr>
+        <w:t>itter、</w:t>
+      </w:r>
+      <w:r>
+        <w:rPr>
+          <w:rFonts w:ascii="標楷體" w:eastAsia="標楷體" w:hAnsi="標楷體" w:cs="Calibri" w:hint="eastAsia"/>
+          <w:sz w:val="28"/>
+        </w:rPr>
+        <w:t>l</w:t>
+      </w:r>
+      <w:r>
+        <w:rPr>
+          <w:rFonts w:ascii="標楷體" w:eastAsia="標楷體" w:hAnsi="標楷體" w:cs="Calibri"/>
+          <w:sz w:val="28"/>
+        </w:rPr>
+        <w:t>oss</w:t>
+      </w:r>
+      <w:r>
+        <w:rPr>
+          <w:rFonts w:ascii="標楷體" w:eastAsia="標楷體" w:hAnsi="標楷體" w:cs="Calibri" w:hint="eastAsia"/>
+          <w:sz w:val="28"/>
+        </w:rPr>
+        <w:t xml:space="preserve"> </w:t>
+      </w:r>
+      <w:proofErr w:type="gramStart"/>
+      <w:r>
+        <w:rPr>
+          <w:rFonts w:ascii="標楷體" w:eastAsia="標楷體" w:hAnsi="標楷體" w:cs="Calibri" w:hint="eastAsia"/>
+          <w:sz w:val="28"/>
+        </w:rPr>
+        <w:t>做保</w:t>
+      </w:r>
+      <w:proofErr w:type="gramEnd"/>
+      <w:r>
+        <w:rPr>
+          <w:rFonts w:ascii="標楷體" w:eastAsia="標楷體" w:hAnsi="標楷體" w:cs="Calibri" w:hint="eastAsia"/>
+          <w:sz w:val="28"/>
+        </w:rPr>
+        <w:t>證，無</w:t>
+      </w:r>
+      <w:proofErr w:type="spellStart"/>
+      <w:r>
+        <w:rPr>
+          <w:rFonts w:ascii="標楷體" w:eastAsia="標楷體" w:hAnsi="標楷體" w:cs="Calibri" w:hint="eastAsia"/>
+          <w:sz w:val="28"/>
+        </w:rPr>
+        <w:t>Q</w:t>
+      </w:r>
+      <w:r>
+        <w:rPr>
+          <w:rFonts w:ascii="標楷體" w:eastAsia="標楷體" w:hAnsi="標楷體" w:cs="Calibri"/>
+          <w:sz w:val="28"/>
+        </w:rPr>
+        <w:t>oS</w:t>
+      </w:r>
+      <w:proofErr w:type="spellEnd"/>
+      <w:r>
+        <w:rPr>
+          <w:rFonts w:ascii="標楷體" w:eastAsia="標楷體" w:hAnsi="標楷體" w:cs="Calibri"/>
+          <w:sz w:val="28"/>
+        </w:rPr>
+        <w:t>機制。(</w:t>
+      </w:r>
+      <w:r>
+        <w:rPr>
+          <w:rFonts w:ascii="標楷體" w:eastAsia="標楷體" w:hAnsi="標楷體" w:cs="Calibri"/>
+          <w:sz w:val="28"/>
+        </w:rPr>
+        <w:t>類似</w:t>
+      </w:r>
+      <w:r>
+        <w:rPr>
+          <w:rFonts w:ascii="標楷體" w:eastAsia="標楷體" w:hAnsi="標楷體" w:cs="Calibri"/>
+          <w:sz w:val="28"/>
+        </w:rPr>
+        <w:t>UDP)</w:t>
+      </w:r>
+    </w:p>
+    <w:p>
+      <w:pPr>
+        <w:pStyle w:val="a5"/>
+        <w:numPr>
+          <w:ilvl w:val="0"/>
+          <w:numId w:val="5"/>
+        </w:numPr>
+        <w:ind w:leftChars="0"/>
+        <w:rPr>
+          <w:rFonts w:ascii="標楷體" w:eastAsia="標楷體" w:hAnsi="標楷體" w:cs="Calibri" w:hint="eastAsia"/>
+          <w:sz w:val="28"/>
+        </w:rPr>
+      </w:pPr>
+      <w:r>
+        <w:rPr>
+          <w:rFonts w:ascii="標楷體" w:eastAsia="標楷體" w:hAnsi="標楷體" w:cs="Calibri" w:hint="eastAsia"/>
+          <w:sz w:val="28"/>
+        </w:rPr>
+        <w:t>I</w:t>
+      </w:r>
+      <w:r>
+        <w:rPr>
+          <w:rFonts w:ascii="標楷體" w:eastAsia="標楷體" w:hAnsi="標楷體" w:cs="Calibri"/>
+          <w:sz w:val="28"/>
+        </w:rPr>
+        <w:t>ntegrated services</w:t>
+      </w:r>
+      <w:r>
+        <w:rPr>
+          <w:rFonts w:ascii="標楷體" w:eastAsia="標楷體" w:hAnsi="標楷體" w:cs="Calibri"/>
+          <w:sz w:val="28"/>
+        </w:rPr>
+        <w:t>(</w:t>
+      </w:r>
+      <w:proofErr w:type="spellStart"/>
+      <w:r>
+        <w:rPr>
+          <w:rFonts w:ascii="標楷體" w:eastAsia="標楷體" w:hAnsi="標楷體" w:cs="Calibri"/>
+          <w:sz w:val="28"/>
+        </w:rPr>
+        <w:t>IntServ</w:t>
+      </w:r>
+      <w:proofErr w:type="spellEnd"/>
+      <w:r>
+        <w:rPr>
+          <w:rFonts w:ascii="標楷體" w:eastAsia="標楷體" w:hAnsi="標楷體" w:cs="Calibri"/>
+          <w:sz w:val="28"/>
+        </w:rPr>
+        <w:t>)</w:t>
+      </w:r>
+      <w:r>
+        <w:rPr>
+          <w:rFonts w:ascii="標楷體" w:eastAsia="標楷體" w:hAnsi="標楷體" w:cs="Calibri"/>
+          <w:sz w:val="28"/>
+        </w:rPr>
+        <w:t>：</w:t>
+      </w:r>
+      <w:proofErr w:type="spellStart"/>
+      <w:r>
+        <w:rPr>
+          <w:rFonts w:ascii="標楷體" w:eastAsia="標楷體" w:hAnsi="標楷體" w:cs="Calibri" w:hint="eastAsia"/>
+          <w:sz w:val="28"/>
+        </w:rPr>
+        <w:t>Q</w:t>
+      </w:r>
+      <w:r>
+        <w:rPr>
+          <w:rFonts w:ascii="標楷體" w:eastAsia="標楷體" w:hAnsi="標楷體" w:cs="Calibri"/>
+          <w:sz w:val="28"/>
+        </w:rPr>
+        <w:t>oS</w:t>
+      </w:r>
+      <w:proofErr w:type="spellEnd"/>
+      <w:r>
+        <w:rPr>
+          <w:rFonts w:ascii="標楷體" w:eastAsia="標楷體" w:hAnsi="標楷體" w:cs="Calibri"/>
+          <w:sz w:val="28"/>
+        </w:rPr>
+        <w:t>的保證是從</w:t>
+      </w:r>
+      <w:r>
+        <w:rPr>
+          <w:rFonts w:ascii="標楷體" w:eastAsia="標楷體" w:hAnsi="標楷體" w:cs="Calibri" w:hint="eastAsia"/>
+          <w:sz w:val="28"/>
+        </w:rPr>
+        <w:t>s</w:t>
+      </w:r>
+      <w:r>
+        <w:rPr>
+          <w:rFonts w:ascii="標楷體" w:eastAsia="標楷體" w:hAnsi="標楷體" w:cs="Calibri"/>
+          <w:sz w:val="28"/>
+        </w:rPr>
+        <w:t>ource到</w:t>
+      </w:r>
+      <w:r>
+        <w:rPr>
+          <w:rFonts w:ascii="標楷體" w:eastAsia="標楷體" w:hAnsi="標楷體" w:cs="Calibri" w:hint="eastAsia"/>
+          <w:sz w:val="28"/>
+        </w:rPr>
+        <w:t>d</w:t>
+      </w:r>
+      <w:r>
+        <w:rPr>
+          <w:rFonts w:ascii="標楷體" w:eastAsia="標楷體" w:hAnsi="標楷體" w:cs="Calibri"/>
+          <w:sz w:val="28"/>
+        </w:rPr>
+        <w:t>estination中間的</w:t>
+      </w:r>
+      <w:r>
+        <w:rPr>
+          <w:rFonts w:ascii="標楷體" w:eastAsia="標楷體" w:hAnsi="標楷體" w:cs="Calibri" w:hint="eastAsia"/>
+          <w:sz w:val="28"/>
+        </w:rPr>
+        <w:t>r</w:t>
+      </w:r>
+      <w:r>
+        <w:rPr>
+          <w:rFonts w:ascii="標楷體" w:eastAsia="標楷體" w:hAnsi="標楷體" w:cs="Calibri"/>
+          <w:sz w:val="28"/>
+        </w:rPr>
+        <w:t>outers都要能確保有足夠的資源保留給</w:t>
+      </w:r>
+      <w:proofErr w:type="spellStart"/>
+      <w:r>
+        <w:rPr>
+          <w:rFonts w:ascii="標楷體" w:eastAsia="標楷體" w:hAnsi="標楷體" w:cs="Calibri" w:hint="eastAsia"/>
+          <w:sz w:val="28"/>
+        </w:rPr>
+        <w:t>Q</w:t>
+      </w:r>
+      <w:r>
+        <w:rPr>
+          <w:rFonts w:ascii="標楷體" w:eastAsia="標楷體" w:hAnsi="標楷體" w:cs="Calibri"/>
+          <w:sz w:val="28"/>
+        </w:rPr>
+        <w:t>oS</w:t>
+      </w:r>
+      <w:proofErr w:type="spellEnd"/>
+      <w:r>
+        <w:rPr>
+          <w:rFonts w:ascii="標楷體" w:eastAsia="標楷體" w:hAnsi="標楷體" w:cs="Calibri"/>
+          <w:sz w:val="28"/>
+        </w:rPr>
+        <w:t>後，才允許傳輸資料封包。要如何確定經過的</w:t>
+      </w:r>
+      <w:r>
+        <w:rPr>
+          <w:rFonts w:ascii="標楷體" w:eastAsia="標楷體" w:hAnsi="標楷體" w:cs="Calibri" w:hint="eastAsia"/>
+          <w:sz w:val="28"/>
+        </w:rPr>
+        <w:lastRenderedPageBreak/>
+        <w:t>r</w:t>
+      </w:r>
+      <w:r>
+        <w:rPr>
+          <w:rFonts w:ascii="標楷體" w:eastAsia="標楷體" w:hAnsi="標楷體" w:cs="Calibri"/>
+          <w:sz w:val="28"/>
+        </w:rPr>
+        <w:t>outers</w:t>
+      </w:r>
+      <w:r>
+        <w:rPr>
+          <w:rFonts w:ascii="標楷體" w:eastAsia="標楷體" w:hAnsi="標楷體" w:cs="Calibri"/>
+          <w:sz w:val="28"/>
+        </w:rPr>
+        <w:t>保留的資源符合</w:t>
+      </w:r>
+      <w:proofErr w:type="spellStart"/>
+      <w:r>
+        <w:rPr>
+          <w:rFonts w:ascii="標楷體" w:eastAsia="標楷體" w:hAnsi="標楷體" w:cs="Calibri" w:hint="eastAsia"/>
+          <w:sz w:val="28"/>
+        </w:rPr>
+        <w:t>Q</w:t>
+      </w:r>
+      <w:r>
+        <w:rPr>
+          <w:rFonts w:ascii="標楷體" w:eastAsia="標楷體" w:hAnsi="標楷體" w:cs="Calibri"/>
+          <w:sz w:val="28"/>
+        </w:rPr>
+        <w:t>oS</w:t>
+      </w:r>
+      <w:proofErr w:type="spellEnd"/>
+      <w:r>
+        <w:rPr>
+          <w:rFonts w:ascii="標楷體" w:eastAsia="標楷體" w:hAnsi="標楷體" w:cs="Calibri"/>
+          <w:sz w:val="28"/>
+        </w:rPr>
+        <w:t>參數要求，就需要透過</w:t>
+      </w:r>
+      <w:r>
+        <w:rPr>
+          <w:rFonts w:ascii="標楷體" w:eastAsia="標楷體" w:hAnsi="標楷體" w:cs="Calibri" w:hint="eastAsia"/>
+          <w:sz w:val="28"/>
+        </w:rPr>
+        <w:t>R</w:t>
+      </w:r>
+      <w:r>
+        <w:rPr>
+          <w:rFonts w:ascii="標楷體" w:eastAsia="標楷體" w:hAnsi="標楷體" w:cs="Calibri"/>
+          <w:sz w:val="28"/>
+        </w:rPr>
+        <w:t>esource Reservation Protocol(RSVP)來詢問每台</w:t>
+      </w:r>
+      <w:r>
+        <w:rPr>
+          <w:rFonts w:ascii="標楷體" w:eastAsia="標楷體" w:hAnsi="標楷體" w:cs="Calibri" w:hint="eastAsia"/>
+          <w:sz w:val="28"/>
+        </w:rPr>
+        <w:t>R</w:t>
+      </w:r>
+      <w:r>
+        <w:rPr>
+          <w:rFonts w:ascii="標楷體" w:eastAsia="標楷體" w:hAnsi="標楷體" w:cs="Calibri"/>
+          <w:sz w:val="28"/>
+        </w:rPr>
+        <w:t>outers。</w:t>
+      </w:r>
+      <w:r>
+        <w:rPr>
+          <w:rFonts w:ascii="標楷體" w:eastAsia="標楷體" w:hAnsi="標楷體" w:cs="Calibri" w:hint="eastAsia"/>
+          <w:sz w:val="28"/>
+        </w:rPr>
+        <w:t>(缺點：在W</w:t>
+      </w:r>
+      <w:r>
+        <w:rPr>
+          <w:rFonts w:ascii="標楷體" w:eastAsia="標楷體" w:hAnsi="標楷體" w:cs="Calibri"/>
+          <w:sz w:val="28"/>
+        </w:rPr>
+        <w:t>AN中經過的</w:t>
+      </w:r>
+      <w:r>
+        <w:rPr>
+          <w:rFonts w:ascii="標楷體" w:eastAsia="標楷體" w:hAnsi="標楷體" w:cs="Calibri" w:hint="eastAsia"/>
+          <w:sz w:val="28"/>
+        </w:rPr>
+        <w:t>r</w:t>
+      </w:r>
+      <w:r>
+        <w:rPr>
+          <w:rFonts w:ascii="標楷體" w:eastAsia="標楷體" w:hAnsi="標楷體" w:cs="Calibri"/>
+          <w:sz w:val="28"/>
+        </w:rPr>
+        <w:t>outers多，且</w:t>
+      </w:r>
+      <w:r>
+        <w:rPr>
+          <w:rFonts w:ascii="標楷體" w:eastAsia="標楷體" w:hAnsi="標楷體" w:cs="Calibri" w:hint="eastAsia"/>
+          <w:sz w:val="28"/>
+        </w:rPr>
+        <w:t>r</w:t>
+      </w:r>
+      <w:r>
+        <w:rPr>
+          <w:rFonts w:ascii="標楷體" w:eastAsia="標楷體" w:hAnsi="標楷體" w:cs="Calibri"/>
+          <w:sz w:val="28"/>
+        </w:rPr>
+        <w:t>outers不是歸我們管理，所以</w:t>
+      </w:r>
+      <w:proofErr w:type="spellStart"/>
+      <w:r>
+        <w:rPr>
+          <w:rFonts w:ascii="標楷體" w:eastAsia="標楷體" w:hAnsi="標楷體" w:cs="Calibri" w:hint="eastAsia"/>
+          <w:sz w:val="28"/>
+        </w:rPr>
+        <w:t>I</w:t>
+      </w:r>
+      <w:r>
+        <w:rPr>
+          <w:rFonts w:ascii="標楷體" w:eastAsia="標楷體" w:hAnsi="標楷體" w:cs="Calibri"/>
+          <w:sz w:val="28"/>
+        </w:rPr>
+        <w:t>nterServ</w:t>
+      </w:r>
+      <w:proofErr w:type="spellEnd"/>
+      <w:r>
+        <w:rPr>
+          <w:rFonts w:ascii="標楷體" w:eastAsia="標楷體" w:hAnsi="標楷體" w:cs="Calibri"/>
+          <w:sz w:val="28"/>
+        </w:rPr>
+        <w:t>不好實作。)</w:t>
+      </w:r>
+    </w:p>
+    <w:p>
+      <w:pPr>
+        <w:pStyle w:val="a5"/>
+        <w:numPr>
+          <w:ilvl w:val="0"/>
+          <w:numId w:val="5"/>
+        </w:numPr>
+        <w:ind w:leftChars="0"/>
+        <w:rPr>
+          <w:rFonts w:ascii="標楷體" w:eastAsia="標楷體" w:hAnsi="標楷體" w:cs="Calibri" w:hint="eastAsia"/>
+          <w:sz w:val="28"/>
+        </w:rPr>
+      </w:pPr>
+      <w:r>
+        <w:rPr>
+          <w:rFonts w:ascii="標楷體" w:eastAsia="標楷體" w:hAnsi="標楷體" w:cs="Calibri" w:hint="eastAsia"/>
+          <w:sz w:val="28"/>
+        </w:rPr>
+        <w:t>D</w:t>
+      </w:r>
+      <w:r>
+        <w:rPr>
+          <w:rFonts w:ascii="標楷體" w:eastAsia="標楷體" w:hAnsi="標楷體" w:cs="Calibri"/>
+          <w:sz w:val="28"/>
+        </w:rPr>
+        <w:t>ifferentiated services</w:t>
+      </w:r>
+      <w:r>
+        <w:rPr>
+          <w:rFonts w:ascii="標楷體" w:eastAsia="標楷體" w:hAnsi="標楷體" w:cs="Calibri"/>
+          <w:sz w:val="28"/>
+        </w:rPr>
+        <w:t>(</w:t>
+      </w:r>
+      <w:proofErr w:type="spellStart"/>
+      <w:r>
+        <w:rPr>
+          <w:rFonts w:ascii="標楷體" w:eastAsia="標楷體" w:hAnsi="標楷體" w:cs="Calibri"/>
+          <w:sz w:val="28"/>
+        </w:rPr>
+        <w:t>DiffServ</w:t>
+      </w:r>
+      <w:proofErr w:type="spellEnd"/>
+      <w:r>
+        <w:rPr>
+          <w:rFonts w:ascii="標楷體" w:eastAsia="標楷體" w:hAnsi="標楷體" w:cs="Calibri"/>
+          <w:sz w:val="28"/>
+        </w:rPr>
+        <w:t>)</w:t>
+      </w:r>
+      <w:r>
+        <w:rPr>
+          <w:rFonts w:ascii="標楷體" w:eastAsia="標楷體" w:hAnsi="標楷體" w:cs="Calibri"/>
+          <w:sz w:val="28"/>
+        </w:rPr>
+        <w:t>：</w:t>
+      </w:r>
+      <w:r>
+        <w:rPr>
+          <w:rFonts w:ascii="標楷體" w:eastAsia="標楷體" w:hAnsi="標楷體" w:cs="Calibri"/>
+          <w:sz w:val="28"/>
+        </w:rPr>
+        <w:t>從</w:t>
+      </w:r>
+      <w:r>
+        <w:rPr>
+          <w:rFonts w:ascii="標楷體" w:eastAsia="標楷體" w:hAnsi="標楷體" w:cs="Calibri" w:hint="eastAsia"/>
+          <w:sz w:val="28"/>
+        </w:rPr>
+        <w:t>s</w:t>
+      </w:r>
+      <w:r>
+        <w:rPr>
+          <w:rFonts w:ascii="標楷體" w:eastAsia="標楷體" w:hAnsi="標楷體" w:cs="Calibri"/>
+          <w:sz w:val="28"/>
+        </w:rPr>
+        <w:t>ource到</w:t>
+      </w:r>
+      <w:r>
+        <w:rPr>
+          <w:rFonts w:ascii="標楷體" w:eastAsia="標楷體" w:hAnsi="標楷體" w:cs="Calibri" w:hint="eastAsia"/>
+          <w:sz w:val="28"/>
+        </w:rPr>
+        <w:t>d</w:t>
+      </w:r>
+      <w:r>
+        <w:rPr>
+          <w:rFonts w:ascii="標楷體" w:eastAsia="標楷體" w:hAnsi="標楷體" w:cs="Calibri"/>
+          <w:sz w:val="28"/>
+        </w:rPr>
+        <w:t>estination中間</w:t>
+      </w:r>
+      <w:r>
+        <w:rPr>
+          <w:rFonts w:ascii="標楷體" w:eastAsia="標楷體" w:hAnsi="標楷體" w:cs="Calibri"/>
+          <w:sz w:val="28"/>
+        </w:rPr>
+        <w:t>會經過</w:t>
+      </w:r>
+      <w:r>
+        <w:rPr>
+          <w:rFonts w:ascii="標楷體" w:eastAsia="標楷體" w:hAnsi="標楷體" w:cs="Calibri"/>
+          <w:sz w:val="28"/>
+        </w:rPr>
+        <w:t>的</w:t>
+      </w:r>
+      <w:r>
+        <w:rPr>
+          <w:rFonts w:ascii="標楷體" w:eastAsia="標楷體" w:hAnsi="標楷體" w:cs="Calibri"/>
+          <w:sz w:val="28"/>
+        </w:rPr>
+        <w:t>第一台</w:t>
+      </w:r>
+      <w:r>
+        <w:rPr>
+          <w:rFonts w:ascii="標楷體" w:eastAsia="標楷體" w:hAnsi="標楷體" w:cs="Calibri" w:hint="eastAsia"/>
+          <w:sz w:val="28"/>
+        </w:rPr>
+        <w:t>r</w:t>
+      </w:r>
+      <w:r>
+        <w:rPr>
+          <w:rFonts w:ascii="標楷體" w:eastAsia="標楷體" w:hAnsi="標楷體" w:cs="Calibri"/>
+          <w:sz w:val="28"/>
+        </w:rPr>
+        <w:t>outer開始，先對封包進行</w:t>
+      </w:r>
+      <w:r>
+        <w:rPr>
+          <w:rFonts w:ascii="標楷體" w:eastAsia="標楷體" w:hAnsi="標楷體" w:cs="Calibri" w:hint="eastAsia"/>
+          <w:sz w:val="28"/>
+        </w:rPr>
+        <w:t>c</w:t>
+      </w:r>
+      <w:r>
+        <w:rPr>
+          <w:rFonts w:ascii="標楷體" w:eastAsia="標楷體" w:hAnsi="標楷體" w:cs="Calibri"/>
+          <w:sz w:val="28"/>
+        </w:rPr>
+        <w:t>lass與</w:t>
+      </w:r>
+      <w:r>
+        <w:rPr>
+          <w:rFonts w:ascii="標楷體" w:eastAsia="標楷體" w:hAnsi="標楷體" w:cs="Calibri" w:hint="eastAsia"/>
+          <w:sz w:val="28"/>
+        </w:rPr>
+        <w:t>m</w:t>
+      </w:r>
+      <w:r>
+        <w:rPr>
+          <w:rFonts w:ascii="標楷體" w:eastAsia="標楷體" w:hAnsi="標楷體" w:cs="Calibri"/>
+          <w:sz w:val="28"/>
+        </w:rPr>
+        <w:t>ark，並</w:t>
+      </w:r>
+      <w:r>
+        <w:rPr>
+          <w:rFonts w:ascii="標楷體" w:eastAsia="標楷體" w:hAnsi="標楷體" w:cs="Calibri"/>
+          <w:sz w:val="28"/>
+        </w:rPr>
+        <w:t>進行</w:t>
+      </w:r>
+      <w:proofErr w:type="spellStart"/>
+      <w:r>
+        <w:rPr>
+          <w:rFonts w:ascii="標楷體" w:eastAsia="標楷體" w:hAnsi="標楷體" w:cs="Calibri" w:hint="eastAsia"/>
+          <w:sz w:val="28"/>
+        </w:rPr>
+        <w:t>Q</w:t>
+      </w:r>
+      <w:r>
+        <w:rPr>
+          <w:rFonts w:ascii="標楷體" w:eastAsia="標楷體" w:hAnsi="標楷體" w:cs="Calibri"/>
+          <w:sz w:val="28"/>
+        </w:rPr>
+        <w:t>oS</w:t>
+      </w:r>
+      <w:proofErr w:type="spellEnd"/>
+      <w:r>
+        <w:rPr>
+          <w:rFonts w:ascii="標楷體" w:eastAsia="標楷體" w:hAnsi="標楷體" w:cs="Calibri"/>
+          <w:sz w:val="28"/>
+        </w:rPr>
+        <w:t>分級</w:t>
+      </w:r>
+      <w:r>
+        <w:rPr>
+          <w:rFonts w:ascii="標楷體" w:eastAsia="標楷體" w:hAnsi="標楷體" w:cs="Calibri"/>
+          <w:sz w:val="28"/>
+        </w:rPr>
+        <w:t>直到最後，所以</w:t>
+      </w:r>
+      <w:r>
+        <w:rPr>
+          <w:rFonts w:ascii="標楷體" w:eastAsia="標楷體" w:hAnsi="標楷體" w:cs="Calibri"/>
+          <w:sz w:val="28"/>
+        </w:rPr>
+        <w:t>每台</w:t>
+      </w:r>
+      <w:r>
+        <w:rPr>
+          <w:rFonts w:ascii="標楷體" w:eastAsia="標楷體" w:hAnsi="標楷體" w:cs="Calibri"/>
+          <w:sz w:val="28"/>
+        </w:rPr>
+        <w:t>r</w:t>
+      </w:r>
+      <w:r>
+        <w:rPr>
+          <w:rFonts w:ascii="標楷體" w:eastAsia="標楷體" w:hAnsi="標楷體" w:cs="Calibri"/>
+          <w:sz w:val="28"/>
+        </w:rPr>
+        <w:t>outer的</w:t>
+      </w:r>
+      <w:proofErr w:type="spellStart"/>
+      <w:r>
+        <w:rPr>
+          <w:rFonts w:ascii="標楷體" w:eastAsia="標楷體" w:hAnsi="標楷體" w:cs="Calibri" w:hint="eastAsia"/>
+          <w:sz w:val="28"/>
+        </w:rPr>
+        <w:t>Q</w:t>
+      </w:r>
+      <w:r>
+        <w:rPr>
+          <w:rFonts w:ascii="標楷體" w:eastAsia="標楷體" w:hAnsi="標楷體" w:cs="Calibri"/>
+          <w:sz w:val="28"/>
+        </w:rPr>
+        <w:t>oS</w:t>
+      </w:r>
+      <w:proofErr w:type="spellEnd"/>
+      <w:r>
+        <w:rPr>
+          <w:rFonts w:ascii="標楷體" w:eastAsia="標楷體" w:hAnsi="標楷體" w:cs="Calibri"/>
+          <w:sz w:val="28"/>
+        </w:rPr>
+        <w:t>參數不太一樣</w:t>
+      </w:r>
+      <w:r>
+        <w:rPr>
+          <w:rFonts w:ascii="標楷體" w:eastAsia="標楷體" w:hAnsi="標楷體" w:cs="Calibri"/>
+          <w:sz w:val="28"/>
+        </w:rPr>
+        <w:t>，每台</w:t>
+      </w:r>
+      <w:r>
+        <w:rPr>
+          <w:rFonts w:ascii="標楷體" w:eastAsia="標楷體" w:hAnsi="標楷體" w:cs="Calibri" w:hint="eastAsia"/>
+          <w:sz w:val="28"/>
+        </w:rPr>
+        <w:t>r</w:t>
+      </w:r>
+      <w:r>
+        <w:rPr>
+          <w:rFonts w:ascii="標楷體" w:eastAsia="標楷體" w:hAnsi="標楷體" w:cs="Calibri"/>
+          <w:sz w:val="28"/>
+        </w:rPr>
+        <w:t>outer根據各自封包中的</w:t>
+      </w:r>
+      <w:r>
+        <w:rPr>
+          <w:rFonts w:ascii="標楷體" w:eastAsia="標楷體" w:hAnsi="標楷體" w:cs="Calibri" w:hint="eastAsia"/>
+          <w:sz w:val="28"/>
+        </w:rPr>
+        <w:t>m</w:t>
+      </w:r>
+      <w:r>
+        <w:rPr>
+          <w:rFonts w:ascii="標楷體" w:eastAsia="標楷體" w:hAnsi="標楷體" w:cs="Calibri"/>
+          <w:sz w:val="28"/>
+        </w:rPr>
+        <w:t>ark來做</w:t>
+      </w:r>
+      <w:proofErr w:type="spellStart"/>
+      <w:r>
+        <w:rPr>
+          <w:rFonts w:ascii="標楷體" w:eastAsia="標楷體" w:hAnsi="標楷體" w:cs="Calibri" w:hint="eastAsia"/>
+          <w:sz w:val="28"/>
+        </w:rPr>
+        <w:t>Q</w:t>
+      </w:r>
+      <w:r>
+        <w:rPr>
+          <w:rFonts w:ascii="標楷體" w:eastAsia="標楷體" w:hAnsi="標楷體" w:cs="Calibri"/>
+          <w:sz w:val="28"/>
+        </w:rPr>
+        <w:t>oS</w:t>
+      </w:r>
+      <w:proofErr w:type="spellEnd"/>
+      <w:r>
+        <w:rPr>
+          <w:rFonts w:ascii="標楷體" w:eastAsia="標楷體" w:hAnsi="標楷體" w:cs="Calibri"/>
+          <w:sz w:val="28"/>
+        </w:rPr>
+        <w:t>的行為稱為</w:t>
+      </w:r>
+      <w:r>
+        <w:rPr>
+          <w:rFonts w:ascii="標楷體" w:eastAsia="標楷體" w:hAnsi="標楷體" w:cs="Calibri" w:hint="eastAsia"/>
+          <w:sz w:val="28"/>
+        </w:rPr>
+        <w:t>P</w:t>
+      </w:r>
+      <w:r>
+        <w:rPr>
+          <w:rFonts w:ascii="標楷體" w:eastAsia="標楷體" w:hAnsi="標楷體" w:cs="Calibri"/>
+          <w:sz w:val="28"/>
+        </w:rPr>
+        <w:t>HB</w:t>
+      </w:r>
+      <w:r>
+        <w:rPr>
+          <w:rFonts w:ascii="標楷體" w:eastAsia="標楷體" w:hAnsi="標楷體" w:cs="Calibri" w:hint="eastAsia"/>
+          <w:sz w:val="28"/>
+        </w:rPr>
+        <w:t>(</w:t>
+      </w:r>
+      <w:r>
+        <w:rPr>
+          <w:rFonts w:ascii="標楷體" w:eastAsia="標楷體" w:hAnsi="標楷體" w:cs="Calibri"/>
+          <w:sz w:val="28"/>
+        </w:rPr>
+        <w:t>Per Hop Behavior)</w:t>
+      </w:r>
+      <w:r>
+        <w:rPr>
+          <w:rFonts w:ascii="標楷體" w:eastAsia="標楷體" w:hAnsi="標楷體" w:cs="Calibri"/>
+          <w:sz w:val="28"/>
+        </w:rPr>
+        <w:t>。</w:t>
+      </w:r>
+      <w:r>
+        <w:rPr>
+          <w:rFonts w:ascii="標楷體" w:eastAsia="標楷體" w:hAnsi="標楷體" w:cs="Calibri" w:hint="eastAsia"/>
+          <w:sz w:val="28"/>
+        </w:rPr>
+        <w:t>(目前最常用</w:t>
+      </w:r>
+      <w:r>
+        <w:rPr>
+          <w:rFonts w:ascii="標楷體" w:eastAsia="標楷體" w:hAnsi="標楷體" w:cs="Calibri"/>
+          <w:sz w:val="28"/>
+        </w:rPr>
+        <w:t>)</w:t>
+      </w:r>
     </w:p>
     <w:sectPr>
       <w:pgSz w:w="11906" w:h="16838"/>
@@ -190,7 +1660,7 @@
 </file>
 
 <file path=word/numbering.xml><?xml version="1.0" encoding="utf-8"?>
-<w:numbering xmlns:wpc="http://schemas.microsoft.com/office/word/2010/wordprocessingCanvas" xmlns:cx="http://schemas.microsoft.com/office/drawing/2014/chartex" xmlns:mc="http://schemas.openxmlformats.org/markup-compatibility/2006" xmlns:o="urn:schemas-microsoft-com:office:office" xmlns:r="http://schemas.openxmlformats.org/officeDocument/2006/relationships" xmlns:m="http://schemas.openxmlformats.org/officeDocument/2006/math" xmlns:v="urn:schemas-microsoft-com:vml" xmlns:wp14="http://schemas.microsoft.com/office/word/2010/wordprocessingDrawing" xmlns:wp="http://schemas.openxmlformats.org/drawingml/2006/wordprocessingDrawing" xmlns:w10="urn:schemas-microsoft-com:office:word" xmlns:w="http://schemas.openxmlformats.org/wordprocessingml/2006/main" xmlns:w14="http://schemas.microsoft.com/office/word/2010/wordml" xmlns:w15="http://schemas.microsoft.com/office/word/2012/wordml" xmlns:w16se="http://schemas.microsoft.com/office/word/2015/wordml/symex" xmlns:wpg="http://schemas.microsoft.com/office/word/2010/wordprocessingGroup" xmlns:wpi="http://schemas.microsoft.com/office/word/2010/wordprocessingInk" xmlns:wne="http://schemas.microsoft.com/office/word/2006/wordml" xmlns:wps="http://schemas.microsoft.com/office/word/2010/wordprocessingShape" mc:Ignorable="w14 w15 w16se wp14">
+<w:numbering xmlns:wpc="http://schemas.microsoft.com/office/word/2010/wordprocessingCanvas" xmlns:mc="http://schemas.openxmlformats.org/markup-compatibility/2006" xmlns:o="urn:schemas-microsoft-com:office:office" xmlns:r="http://schemas.openxmlformats.org/officeDocument/2006/relationships" xmlns:m="http://schemas.openxmlformats.org/officeDocument/2006/math" xmlns:v="urn:schemas-microsoft-com:vml" xmlns:wp14="http://schemas.microsoft.com/office/word/2010/wordprocessingDrawing" xmlns:wp="http://schemas.openxmlformats.org/drawingml/2006/wordprocessingDrawing" xmlns:w10="urn:schemas-microsoft-com:office:word" xmlns:w="http://schemas.openxmlformats.org/wordprocessingml/2006/main" xmlns:w14="http://schemas.microsoft.com/office/word/2010/wordml" xmlns:w15="http://schemas.microsoft.com/office/word/2012/wordml" xmlns:wpg="http://schemas.microsoft.com/office/word/2010/wordprocessingGroup" xmlns:wpi="http://schemas.microsoft.com/office/word/2010/wordprocessingInk" xmlns:wne="http://schemas.microsoft.com/office/word/2006/wordml" xmlns:wps="http://schemas.microsoft.com/office/word/2010/wordprocessingShape" mc:Ignorable="w14 w15 wp14">
   <w:abstractNum w:abstractNumId="0" w15:restartNumberingAfterBreak="0">
     <w:nsid w:val="23216270"/>
     <w:multiLevelType w:val="hybridMultilevel"/>
@@ -277,14 +1747,430 @@
       </w:pPr>
     </w:lvl>
   </w:abstractNum>
+  <w:abstractNum w:abstractNumId="1" w15:restartNumberingAfterBreak="0">
+    <w:nsid w:val="2FAA4717"/>
+    <w:multiLevelType w:val="hybridMultilevel"/>
+    <w:tmpl w:val="62688D12"/>
+    <w:lvl w:ilvl="0" w:tplc="416AF270">
+      <w:start w:val="1"/>
+      <w:numFmt w:val="ideographLegalTraditional"/>
+      <w:lvlText w:val="%1、"/>
+      <w:lvlJc w:val="left"/>
+      <w:pPr>
+        <w:ind w:left="480" w:hanging="480"/>
+      </w:pPr>
+      <w:rPr>
+        <w:sz w:val="32"/>
+      </w:rPr>
+    </w:lvl>
+    <w:lvl w:ilvl="1" w:tplc="04090019" w:tentative="1">
+      <w:start w:val="1"/>
+      <w:numFmt w:val="ideographTraditional"/>
+      <w:lvlText w:val="%2、"/>
+      <w:lvlJc w:val="left"/>
+      <w:pPr>
+        <w:ind w:left="960" w:hanging="480"/>
+      </w:pPr>
+    </w:lvl>
+    <w:lvl w:ilvl="2" w:tplc="0409001B" w:tentative="1">
+      <w:start w:val="1"/>
+      <w:numFmt w:val="lowerRoman"/>
+      <w:lvlText w:val="%3."/>
+      <w:lvlJc w:val="right"/>
+      <w:pPr>
+        <w:ind w:left="1440" w:hanging="480"/>
+      </w:pPr>
+    </w:lvl>
+    <w:lvl w:ilvl="3" w:tplc="0409000F" w:tentative="1">
+      <w:start w:val="1"/>
+      <w:numFmt w:val="decimal"/>
+      <w:lvlText w:val="%4."/>
+      <w:lvlJc w:val="left"/>
+      <w:pPr>
+        <w:ind w:left="1920" w:hanging="480"/>
+      </w:pPr>
+    </w:lvl>
+    <w:lvl w:ilvl="4" w:tplc="04090019" w:tentative="1">
+      <w:start w:val="1"/>
+      <w:numFmt w:val="ideographTraditional"/>
+      <w:lvlText w:val="%5、"/>
+      <w:lvlJc w:val="left"/>
+      <w:pPr>
+        <w:ind w:left="2400" w:hanging="480"/>
+      </w:pPr>
+    </w:lvl>
+    <w:lvl w:ilvl="5" w:tplc="0409001B" w:tentative="1">
+      <w:start w:val="1"/>
+      <w:numFmt w:val="lowerRoman"/>
+      <w:lvlText w:val="%6."/>
+      <w:lvlJc w:val="right"/>
+      <w:pPr>
+        <w:ind w:left="2880" w:hanging="480"/>
+      </w:pPr>
+    </w:lvl>
+    <w:lvl w:ilvl="6" w:tplc="0409000F" w:tentative="1">
+      <w:start w:val="1"/>
+      <w:numFmt w:val="decimal"/>
+      <w:lvlText w:val="%7."/>
+      <w:lvlJc w:val="left"/>
+      <w:pPr>
+        <w:ind w:left="3360" w:hanging="480"/>
+      </w:pPr>
+    </w:lvl>
+    <w:lvl w:ilvl="7" w:tplc="04090019" w:tentative="1">
+      <w:start w:val="1"/>
+      <w:numFmt w:val="ideographTraditional"/>
+      <w:lvlText w:val="%8、"/>
+      <w:lvlJc w:val="left"/>
+      <w:pPr>
+        <w:ind w:left="3840" w:hanging="480"/>
+      </w:pPr>
+    </w:lvl>
+    <w:lvl w:ilvl="8" w:tplc="0409001B" w:tentative="1">
+      <w:start w:val="1"/>
+      <w:numFmt w:val="lowerRoman"/>
+      <w:lvlText w:val="%9."/>
+      <w:lvlJc w:val="right"/>
+      <w:pPr>
+        <w:ind w:left="4320" w:hanging="480"/>
+      </w:pPr>
+    </w:lvl>
+  </w:abstractNum>
+  <w:abstractNum w:abstractNumId="2" w15:restartNumberingAfterBreak="0">
+    <w:nsid w:val="42C24480"/>
+    <w:multiLevelType w:val="hybridMultilevel"/>
+    <w:tmpl w:val="29040118"/>
+    <w:lvl w:ilvl="0" w:tplc="04090001">
+      <w:start w:val="1"/>
+      <w:numFmt w:val="bullet"/>
+      <w:lvlText w:val=""/>
+      <w:lvlJc w:val="left"/>
+      <w:pPr>
+        <w:ind w:left="960" w:hanging="480"/>
+      </w:pPr>
+      <w:rPr>
+        <w:rFonts w:ascii="Wingdings" w:hAnsi="Wingdings" w:hint="default"/>
+      </w:rPr>
+    </w:lvl>
+    <w:lvl w:ilvl="1" w:tplc="04090003" w:tentative="1">
+      <w:start w:val="1"/>
+      <w:numFmt w:val="bullet"/>
+      <w:lvlText w:val=""/>
+      <w:lvlJc w:val="left"/>
+      <w:pPr>
+        <w:ind w:left="1440" w:hanging="480"/>
+      </w:pPr>
+      <w:rPr>
+        <w:rFonts w:ascii="Wingdings" w:hAnsi="Wingdings" w:hint="default"/>
+      </w:rPr>
+    </w:lvl>
+    <w:lvl w:ilvl="2" w:tplc="04090005" w:tentative="1">
+      <w:start w:val="1"/>
+      <w:numFmt w:val="bullet"/>
+      <w:lvlText w:val=""/>
+      <w:lvlJc w:val="left"/>
+      <w:pPr>
+        <w:ind w:left="1920" w:hanging="480"/>
+      </w:pPr>
+      <w:rPr>
+        <w:rFonts w:ascii="Wingdings" w:hAnsi="Wingdings" w:hint="default"/>
+      </w:rPr>
+    </w:lvl>
+    <w:lvl w:ilvl="3" w:tplc="04090001" w:tentative="1">
+      <w:start w:val="1"/>
+      <w:numFmt w:val="bullet"/>
+      <w:lvlText w:val=""/>
+      <w:lvlJc w:val="left"/>
+      <w:pPr>
+        <w:ind w:left="2400" w:hanging="480"/>
+      </w:pPr>
+      <w:rPr>
+        <w:rFonts w:ascii="Wingdings" w:hAnsi="Wingdings" w:hint="default"/>
+      </w:rPr>
+    </w:lvl>
+    <w:lvl w:ilvl="4" w:tplc="04090003" w:tentative="1">
+      <w:start w:val="1"/>
+      <w:numFmt w:val="bullet"/>
+      <w:lvlText w:val=""/>
+      <w:lvlJc w:val="left"/>
+      <w:pPr>
+        <w:ind w:left="2880" w:hanging="480"/>
+      </w:pPr>
+      <w:rPr>
+        <w:rFonts w:ascii="Wingdings" w:hAnsi="Wingdings" w:hint="default"/>
+      </w:rPr>
+    </w:lvl>
+    <w:lvl w:ilvl="5" w:tplc="04090005" w:tentative="1">
+      <w:start w:val="1"/>
+      <w:numFmt w:val="bullet"/>
+      <w:lvlText w:val=""/>
+      <w:lvlJc w:val="left"/>
+      <w:pPr>
+        <w:ind w:left="3360" w:hanging="480"/>
+      </w:pPr>
+      <w:rPr>
+        <w:rFonts w:ascii="Wingdings" w:hAnsi="Wingdings" w:hint="default"/>
+      </w:rPr>
+    </w:lvl>
+    <w:lvl w:ilvl="6" w:tplc="04090001" w:tentative="1">
+      <w:start w:val="1"/>
+      <w:numFmt w:val="bullet"/>
+      <w:lvlText w:val=""/>
+      <w:lvlJc w:val="left"/>
+      <w:pPr>
+        <w:ind w:left="3840" w:hanging="480"/>
+      </w:pPr>
+      <w:rPr>
+        <w:rFonts w:ascii="Wingdings" w:hAnsi="Wingdings" w:hint="default"/>
+      </w:rPr>
+    </w:lvl>
+    <w:lvl w:ilvl="7" w:tplc="04090003" w:tentative="1">
+      <w:start w:val="1"/>
+      <w:numFmt w:val="bullet"/>
+      <w:lvlText w:val=""/>
+      <w:lvlJc w:val="left"/>
+      <w:pPr>
+        <w:ind w:left="4320" w:hanging="480"/>
+      </w:pPr>
+      <w:rPr>
+        <w:rFonts w:ascii="Wingdings" w:hAnsi="Wingdings" w:hint="default"/>
+      </w:rPr>
+    </w:lvl>
+    <w:lvl w:ilvl="8" w:tplc="04090005" w:tentative="1">
+      <w:start w:val="1"/>
+      <w:numFmt w:val="bullet"/>
+      <w:lvlText w:val=""/>
+      <w:lvlJc w:val="left"/>
+      <w:pPr>
+        <w:ind w:left="4800" w:hanging="480"/>
+      </w:pPr>
+      <w:rPr>
+        <w:rFonts w:ascii="Wingdings" w:hAnsi="Wingdings" w:hint="default"/>
+      </w:rPr>
+    </w:lvl>
+  </w:abstractNum>
+  <w:abstractNum w:abstractNumId="3" w15:restartNumberingAfterBreak="0">
+    <w:nsid w:val="658C0AF0"/>
+    <w:multiLevelType w:val="hybridMultilevel"/>
+    <w:tmpl w:val="AFB68FDC"/>
+    <w:lvl w:ilvl="0" w:tplc="04090003">
+      <w:start w:val="1"/>
+      <w:numFmt w:val="bullet"/>
+      <w:lvlText w:val=""/>
+      <w:lvlJc w:val="left"/>
+      <w:pPr>
+        <w:ind w:left="960" w:hanging="480"/>
+      </w:pPr>
+      <w:rPr>
+        <w:rFonts w:ascii="Wingdings" w:hAnsi="Wingdings" w:hint="default"/>
+      </w:rPr>
+    </w:lvl>
+    <w:lvl w:ilvl="1" w:tplc="04090003" w:tentative="1">
+      <w:start w:val="1"/>
+      <w:numFmt w:val="bullet"/>
+      <w:lvlText w:val=""/>
+      <w:lvlJc w:val="left"/>
+      <w:pPr>
+        <w:ind w:left="1440" w:hanging="480"/>
+      </w:pPr>
+      <w:rPr>
+        <w:rFonts w:ascii="Wingdings" w:hAnsi="Wingdings" w:hint="default"/>
+      </w:rPr>
+    </w:lvl>
+    <w:lvl w:ilvl="2" w:tplc="04090005" w:tentative="1">
+      <w:start w:val="1"/>
+      <w:numFmt w:val="bullet"/>
+      <w:lvlText w:val=""/>
+      <w:lvlJc w:val="left"/>
+      <w:pPr>
+        <w:ind w:left="1920" w:hanging="480"/>
+      </w:pPr>
+      <w:rPr>
+        <w:rFonts w:ascii="Wingdings" w:hAnsi="Wingdings" w:hint="default"/>
+      </w:rPr>
+    </w:lvl>
+    <w:lvl w:ilvl="3" w:tplc="04090001" w:tentative="1">
+      <w:start w:val="1"/>
+      <w:numFmt w:val="bullet"/>
+      <w:lvlText w:val=""/>
+      <w:lvlJc w:val="left"/>
+      <w:pPr>
+        <w:ind w:left="2400" w:hanging="480"/>
+      </w:pPr>
+      <w:rPr>
+        <w:rFonts w:ascii="Wingdings" w:hAnsi="Wingdings" w:hint="default"/>
+      </w:rPr>
+    </w:lvl>
+    <w:lvl w:ilvl="4" w:tplc="04090003" w:tentative="1">
+      <w:start w:val="1"/>
+      <w:numFmt w:val="bullet"/>
+      <w:lvlText w:val=""/>
+      <w:lvlJc w:val="left"/>
+      <w:pPr>
+        <w:ind w:left="2880" w:hanging="480"/>
+      </w:pPr>
+      <w:rPr>
+        <w:rFonts w:ascii="Wingdings" w:hAnsi="Wingdings" w:hint="default"/>
+      </w:rPr>
+    </w:lvl>
+    <w:lvl w:ilvl="5" w:tplc="04090005" w:tentative="1">
+      <w:start w:val="1"/>
+      <w:numFmt w:val="bullet"/>
+      <w:lvlText w:val=""/>
+      <w:lvlJc w:val="left"/>
+      <w:pPr>
+        <w:ind w:left="3360" w:hanging="480"/>
+      </w:pPr>
+      <w:rPr>
+        <w:rFonts w:ascii="Wingdings" w:hAnsi="Wingdings" w:hint="default"/>
+      </w:rPr>
+    </w:lvl>
+    <w:lvl w:ilvl="6" w:tplc="04090001" w:tentative="1">
+      <w:start w:val="1"/>
+      <w:numFmt w:val="bullet"/>
+      <w:lvlText w:val=""/>
+      <w:lvlJc w:val="left"/>
+      <w:pPr>
+        <w:ind w:left="3840" w:hanging="480"/>
+      </w:pPr>
+      <w:rPr>
+        <w:rFonts w:ascii="Wingdings" w:hAnsi="Wingdings" w:hint="default"/>
+      </w:rPr>
+    </w:lvl>
+    <w:lvl w:ilvl="7" w:tplc="04090003" w:tentative="1">
+      <w:start w:val="1"/>
+      <w:numFmt w:val="bullet"/>
+      <w:lvlText w:val=""/>
+      <w:lvlJc w:val="left"/>
+      <w:pPr>
+        <w:ind w:left="4320" w:hanging="480"/>
+      </w:pPr>
+      <w:rPr>
+        <w:rFonts w:ascii="Wingdings" w:hAnsi="Wingdings" w:hint="default"/>
+      </w:rPr>
+    </w:lvl>
+    <w:lvl w:ilvl="8" w:tplc="04090005" w:tentative="1">
+      <w:start w:val="1"/>
+      <w:numFmt w:val="bullet"/>
+      <w:lvlText w:val=""/>
+      <w:lvlJc w:val="left"/>
+      <w:pPr>
+        <w:ind w:left="4800" w:hanging="480"/>
+      </w:pPr>
+      <w:rPr>
+        <w:rFonts w:ascii="Wingdings" w:hAnsi="Wingdings" w:hint="default"/>
+      </w:rPr>
+    </w:lvl>
+  </w:abstractNum>
+  <w:abstractNum w:abstractNumId="4" w15:restartNumberingAfterBreak="0">
+    <w:nsid w:val="70D03BF5"/>
+    <w:multiLevelType w:val="hybridMultilevel"/>
+    <w:tmpl w:val="37B6ADB6"/>
+    <w:lvl w:ilvl="0" w:tplc="A0C647B6">
+      <w:start w:val="1"/>
+      <w:numFmt w:val="ideographLegalTraditional"/>
+      <w:lvlText w:val="%1、"/>
+      <w:lvlJc w:val="left"/>
+      <w:pPr>
+        <w:ind w:left="480" w:hanging="480"/>
+      </w:pPr>
+      <w:rPr>
+        <w:sz w:val="32"/>
+      </w:rPr>
+    </w:lvl>
+    <w:lvl w:ilvl="1" w:tplc="04090019" w:tentative="1">
+      <w:start w:val="1"/>
+      <w:numFmt w:val="ideographTraditional"/>
+      <w:lvlText w:val="%2、"/>
+      <w:lvlJc w:val="left"/>
+      <w:pPr>
+        <w:ind w:left="960" w:hanging="480"/>
+      </w:pPr>
+    </w:lvl>
+    <w:lvl w:ilvl="2" w:tplc="0409001B" w:tentative="1">
+      <w:start w:val="1"/>
+      <w:numFmt w:val="lowerRoman"/>
+      <w:lvlText w:val="%3."/>
+      <w:lvlJc w:val="right"/>
+      <w:pPr>
+        <w:ind w:left="1440" w:hanging="480"/>
+      </w:pPr>
+    </w:lvl>
+    <w:lvl w:ilvl="3" w:tplc="0409000F" w:tentative="1">
+      <w:start w:val="1"/>
+      <w:numFmt w:val="decimal"/>
+      <w:lvlText w:val="%4."/>
+      <w:lvlJc w:val="left"/>
+      <w:pPr>
+        <w:ind w:left="1920" w:hanging="480"/>
+      </w:pPr>
+    </w:lvl>
+    <w:lvl w:ilvl="4" w:tplc="04090019" w:tentative="1">
+      <w:start w:val="1"/>
+      <w:numFmt w:val="ideographTraditional"/>
+      <w:lvlText w:val="%5、"/>
+      <w:lvlJc w:val="left"/>
+      <w:pPr>
+        <w:ind w:left="2400" w:hanging="480"/>
+      </w:pPr>
+    </w:lvl>
+    <w:lvl w:ilvl="5" w:tplc="0409001B" w:tentative="1">
+      <w:start w:val="1"/>
+      <w:numFmt w:val="lowerRoman"/>
+      <w:lvlText w:val="%6."/>
+      <w:lvlJc w:val="right"/>
+      <w:pPr>
+        <w:ind w:left="2880" w:hanging="480"/>
+      </w:pPr>
+    </w:lvl>
+    <w:lvl w:ilvl="6" w:tplc="0409000F" w:tentative="1">
+      <w:start w:val="1"/>
+      <w:numFmt w:val="decimal"/>
+      <w:lvlText w:val="%7."/>
+      <w:lvlJc w:val="left"/>
+      <w:pPr>
+        <w:ind w:left="3360" w:hanging="480"/>
+      </w:pPr>
+    </w:lvl>
+    <w:lvl w:ilvl="7" w:tplc="04090019" w:tentative="1">
+      <w:start w:val="1"/>
+      <w:numFmt w:val="ideographTraditional"/>
+      <w:lvlText w:val="%8、"/>
+      <w:lvlJc w:val="left"/>
+      <w:pPr>
+        <w:ind w:left="3840" w:hanging="480"/>
+      </w:pPr>
+    </w:lvl>
+    <w:lvl w:ilvl="8" w:tplc="0409001B" w:tentative="1">
+      <w:start w:val="1"/>
+      <w:numFmt w:val="lowerRoman"/>
+      <w:lvlText w:val="%9."/>
+      <w:lvlJc w:val="right"/>
+      <w:pPr>
+        <w:ind w:left="4320" w:hanging="480"/>
+      </w:pPr>
+    </w:lvl>
+  </w:abstractNum>
   <w:num w:numId="1">
     <w:abstractNumId w:val="0"/>
+  </w:num>
+  <w:num w:numId="2">
+    <w:abstractNumId w:val="4"/>
+  </w:num>
+  <w:num w:numId="3">
+    <w:abstractNumId w:val="1"/>
+  </w:num>
+  <w:num w:numId="4">
+    <w:abstractNumId w:val="2"/>
+  </w:num>
+  <w:num w:numId="5">
+    <w:abstractNumId w:val="3"/>
   </w:num>
 </w:numbering>
 </file>
 
 <file path=word/styles.xml><?xml version="1.0" encoding="utf-8"?>
-<w:styles xmlns:mc="http://schemas.openxmlformats.org/markup-compatibility/2006" xmlns:r="http://schemas.openxmlformats.org/officeDocument/2006/relationships" xmlns:w="http://schemas.openxmlformats.org/wordprocessingml/2006/main" xmlns:w14="http://schemas.microsoft.com/office/word/2010/wordml" xmlns:w15="http://schemas.microsoft.com/office/word/2012/wordml" xmlns:w16se="http://schemas.microsoft.com/office/word/2015/wordml/symex" mc:Ignorable="w14 w15 w16se">
+<w:styles xmlns:mc="http://schemas.openxmlformats.org/markup-compatibility/2006" xmlns:r="http://schemas.openxmlformats.org/officeDocument/2006/relationships" xmlns:w="http://schemas.openxmlformats.org/wordprocessingml/2006/main" xmlns:w14="http://schemas.microsoft.com/office/word/2010/wordml" xmlns:w15="http://schemas.microsoft.com/office/word/2012/wordml" mc:Ignorable="w14 w15">
   <w:docDefaults>
     <w:rPrDefault>
       <w:rPr>

</xml_diff>